<commit_message>
Edited Iterator_Vie and hotkeys
</commit_message>
<xml_diff>
--- a/Iterator/Iterator_Vie.docx
+++ b/Iterator/Iterator_Vie.docx
@@ -149,7 +149,37 @@
           <w:szCs w:val="28"/>
           <w:shd w:val="clear" w:color="auto" w:fill="FFFFFF"/>
         </w:rPr>
-        <w:t xml:space="preserve"> Tách rời thuật toán truy xuất phần tử của tập hợp khỏi lớp tập hợp </w:t>
+        <w:t xml:space="preserve"> Tách rời thuật toán truy xuất phần tử của tập hợp khỏi lớp tập hợp</w:t>
+      </w:r>
+      <w:r>
+        <w:rPr>
+          <w:rFonts w:ascii="Times New Roman" w:hAnsi="Times New Roman" w:cs="Times New Roman"/>
+          <w:color w:val="444444"/>
+          <w:sz w:val="28"/>
+          <w:szCs w:val="28"/>
+          <w:shd w:val="clear" w:color="auto" w:fill="FFFFFF"/>
+        </w:rPr>
+        <w:t>. Như vậy lớp tập hợp</w:t>
+      </w:r>
+      <w:r>
+        <w:rPr>
+          <w:rFonts w:ascii="Times New Roman" w:hAnsi="Times New Roman" w:cs="Times New Roman"/>
+          <w:color w:val="444444"/>
+          <w:sz w:val="28"/>
+          <w:szCs w:val="28"/>
+          <w:shd w:val="clear" w:color="auto" w:fill="FFFFFF"/>
+        </w:rPr>
+        <w:t xml:space="preserve"> </w:t>
+      </w:r>
+      <w:r>
+        <w:rPr>
+          <w:rFonts w:ascii="Times New Roman" w:hAnsi="Times New Roman" w:cs="Times New Roman"/>
+          <w:color w:val="444444"/>
+          <w:sz w:val="28"/>
+          <w:szCs w:val="28"/>
+          <w:shd w:val="clear" w:color="auto" w:fill="FFFFFF"/>
+        </w:rPr>
+        <w:t>chỉ gồm những phương thức thao tác trên các phần tử của tập hợp, lớp con trỏ mảng chỉ gồm những phương thức truy xuất tập hợp.</w:t>
       </w:r>
     </w:p>
     <w:p>
@@ -177,7 +207,7 @@
           <w:szCs w:val="28"/>
           <w:shd w:val="clear" w:color="auto" w:fill="FFFFFF"/>
         </w:rPr>
-        <w:t>Nguyen tắc Mở/Đóng</w:t>
+        <w:t>Nguy</w:t>
       </w:r>
       <w:r>
         <w:rPr>
@@ -189,6 +219,30 @@
           <w:szCs w:val="28"/>
           <w:shd w:val="clear" w:color="auto" w:fill="FFFFFF"/>
         </w:rPr>
+        <w:t>ê</w:t>
+      </w:r>
+      <w:r>
+        <w:rPr>
+          <w:rFonts w:ascii="Times New Roman" w:hAnsi="Times New Roman" w:cs="Times New Roman"/>
+          <w:i/>
+          <w:iCs/>
+          <w:color w:val="444444"/>
+          <w:sz w:val="28"/>
+          <w:szCs w:val="28"/>
+          <w:shd w:val="clear" w:color="auto" w:fill="FFFFFF"/>
+        </w:rPr>
+        <w:t>n tắc Mở/Đóng</w:t>
+      </w:r>
+      <w:r>
+        <w:rPr>
+          <w:rFonts w:ascii="Times New Roman" w:hAnsi="Times New Roman" w:cs="Times New Roman"/>
+          <w:i/>
+          <w:iCs/>
+          <w:color w:val="444444"/>
+          <w:sz w:val="28"/>
+          <w:szCs w:val="28"/>
+          <w:shd w:val="clear" w:color="auto" w:fill="FFFFFF"/>
+        </w:rPr>
         <w:t>.</w:t>
       </w:r>
       <w:r>
@@ -199,7 +253,47 @@
           <w:szCs w:val="28"/>
           <w:shd w:val="clear" w:color="auto" w:fill="FFFFFF"/>
         </w:rPr>
-        <w:t xml:space="preserve"> Bằng việc tách rời kể trên, ta có thể thêm các chức năng mới cho tập hợp mà không cần thay đổi cấu trúc của lớp tập hợp. Theo nguyên tắc “mở cho </w:t>
+        <w:t xml:space="preserve"> Bằng việc tách rời kể trên, ta có thể thêm các chức năng mới</w:t>
+      </w:r>
+      <w:r>
+        <w:rPr>
+          <w:rFonts w:ascii="Times New Roman" w:hAnsi="Times New Roman" w:cs="Times New Roman"/>
+          <w:color w:val="444444"/>
+          <w:sz w:val="28"/>
+          <w:szCs w:val="28"/>
+          <w:shd w:val="clear" w:color="auto" w:fill="FFFFFF"/>
+        </w:rPr>
+        <w:t>,</w:t>
+      </w:r>
+      <w:r>
+        <w:rPr>
+          <w:rFonts w:ascii="Times New Roman" w:hAnsi="Times New Roman" w:cs="Times New Roman"/>
+          <w:color w:val="444444"/>
+          <w:sz w:val="28"/>
+          <w:szCs w:val="28"/>
+          <w:shd w:val="clear" w:color="auto" w:fill="FFFFFF"/>
+        </w:rPr>
+        <w:t xml:space="preserve"> </w:t>
+      </w:r>
+      <w:r>
+        <w:rPr>
+          <w:rFonts w:ascii="Times New Roman" w:hAnsi="Times New Roman" w:cs="Times New Roman"/>
+          <w:color w:val="444444"/>
+          <w:sz w:val="28"/>
+          <w:szCs w:val="28"/>
+          <w:shd w:val="clear" w:color="auto" w:fill="FFFFFF"/>
+        </w:rPr>
+        <w:t xml:space="preserve">sử dụng </w:t>
+      </w:r>
+      <w:r>
+        <w:rPr>
+          <w:rFonts w:ascii="Times New Roman" w:hAnsi="Times New Roman" w:cs="Times New Roman"/>
+          <w:color w:val="444444"/>
+          <w:sz w:val="28"/>
+          <w:szCs w:val="28"/>
+          <w:shd w:val="clear" w:color="auto" w:fill="FFFFFF"/>
+        </w:rPr>
+        <w:t xml:space="preserve">cho tập hợp mà không cần thay đổi cấu trúc của lớp tập hợp. Theo nguyên tắc “mở cho </w:t>
       </w:r>
       <w:r>
         <w:rPr>
@@ -219,7 +313,7 @@
           <w:szCs w:val="28"/>
           <w:shd w:val="clear" w:color="auto" w:fill="FFFFFF"/>
         </w:rPr>
-        <w:t xml:space="preserve">”  </w:t>
+        <w:t>”</w:t>
       </w:r>
       <w:r>
         <w:rPr>
@@ -255,7 +349,7 @@
           <w:szCs w:val="28"/>
           <w:shd w:val="clear" w:color="auto" w:fill="FFFFFF"/>
         </w:rPr>
-        <w:t xml:space="preserve">Ta có thể truy xuất cùng một tập hợp một cách song song. Vì mỗi con trỏ mảng chứa trạng thái truy xuất riêng của nó </w:t>
+        <w:t>Ta có thể truy xuất cùng một tập hợp một cách song song. Vì mỗi con trỏ mảng chứa trạng thái truy xuất riêng của nó</w:t>
       </w:r>
       <w:r>
         <w:rPr>
@@ -266,6 +360,16 @@
           <w:shd w:val="clear" w:color="auto" w:fill="FFFFFF"/>
         </w:rPr>
         <w:t>.</w:t>
+      </w:r>
+      <w:r>
+        <w:rPr>
+          <w:rFonts w:ascii="Times New Roman" w:hAnsi="Times New Roman" w:cs="Times New Roman"/>
+          <w:color w:val="444444"/>
+          <w:sz w:val="28"/>
+          <w:szCs w:val="28"/>
+          <w:shd w:val="clear" w:color="auto" w:fill="FFFFFF"/>
+        </w:rPr>
+        <w:t xml:space="preserve"> Tức là có thể có nhiều con trỏ liên kết đến một đối tượng tập hợp</w:t>
       </w:r>
     </w:p>
     <w:p>
@@ -338,6 +442,32 @@
           <w:shd w:val="clear" w:color="auto" w:fill="FFFFFF"/>
         </w:rPr>
         <w:t>cách hỗ trợ đa hình</w:t>
+      </w:r>
+    </w:p>
+    <w:p>
+      <w:pPr>
+        <w:pStyle w:val="ListParagraph"/>
+        <w:numPr>
+          <w:ilvl w:val="0"/>
+          <w:numId w:val="1"/>
+        </w:numPr>
+        <w:rPr>
+          <w:rFonts w:ascii="Times New Roman" w:hAnsi="Times New Roman" w:cs="Times New Roman"/>
+          <w:color w:val="444444"/>
+          <w:sz w:val="28"/>
+          <w:szCs w:val="28"/>
+          <w:shd w:val="clear" w:color="auto" w:fill="FFFFFF"/>
+        </w:rPr>
+      </w:pPr>
+      <w:r>
+        <w:rPr>
+          <w:rFonts w:ascii="Times New Roman" w:hAnsi="Times New Roman" w:cs="Times New Roman"/>
+          <w:color w:val="444444"/>
+          <w:sz w:val="28"/>
+          <w:szCs w:val="28"/>
+          <w:shd w:val="clear" w:color="auto" w:fill="FFFFFF"/>
+        </w:rPr>
+        <w:t>Tránh thất thoát hoặc dư thừa dữ liệu khi thêm sửa xóa tập hợp.</w:t>
       </w:r>
     </w:p>
     <w:p>
@@ -400,6 +530,14 @@
           <w:szCs w:val="28"/>
         </w:rPr>
         <w:t>Sử dụng con trỏ mảng có thể kém hiệu quả hơn so với việc truy xuất trực tiếp đối với một số tập hợp đặc biệt</w:t>
+      </w:r>
+      <w:r>
+        <w:rPr>
+          <w:rFonts w:ascii="Times New Roman" w:hAnsi="Times New Roman" w:cs="Times New Roman"/>
+          <w:sz w:val="28"/>
+          <w:szCs w:val="28"/>
+        </w:rPr>
+        <w:t>.</w:t>
       </w:r>
     </w:p>
     <w:p>
@@ -427,14 +565,6 @@
           <w:szCs w:val="28"/>
         </w:rPr>
       </w:pPr>
-      <w:r>
-        <w:rPr>
-          <w:rFonts w:ascii="Times New Roman" w:hAnsi="Times New Roman" w:cs="Times New Roman"/>
-          <w:sz w:val="28"/>
-          <w:szCs w:val="28"/>
-        </w:rPr>
-        <w:br w:type="page"/>
-      </w:r>
     </w:p>
     <w:p>
       <w:pPr>
@@ -455,7 +585,6 @@
           <w:sz w:val="28"/>
           <w:szCs w:val="28"/>
         </w:rPr>
-        <w:lastRenderedPageBreak/>
         <w:t>H</w:t>
       </w:r>
       <w:r>
@@ -518,7 +647,25 @@
           <w:sz w:val="28"/>
           <w:szCs w:val="28"/>
         </w:rPr>
-        <w:t>hàm để lấy phần tử kế tiếp trong tập hợp. Nhưng để tiện lợi hơn, ta có thể thêm một số hàm cho phép nhiều hướng để truy cập vào phần tử của tập hợp, ví dụ như: lấy phần tử phía trước, lấy phần tử đầu tiên, kiểm tra vị trí hiện tại, kiểm tra vị trí cuối cùng, …</w:t>
+        <w:t xml:space="preserve">hàm để lấy phần tử kế tiếp trong tập hợp. Nhưng để tiện lợi hơn, ta có thể thêm một số hàm cho phép nhiều hướng </w:t>
+      </w:r>
+      <w:r>
+        <w:rPr>
+          <w:rFonts w:ascii="Times New Roman" w:eastAsia="Times New Roman" w:hAnsi="Times New Roman" w:cs="Times New Roman"/>
+          <w:color w:val="444444"/>
+          <w:sz w:val="28"/>
+          <w:szCs w:val="28"/>
+        </w:rPr>
+        <w:t>truy xuất</w:t>
+      </w:r>
+      <w:r>
+        <w:rPr>
+          <w:rFonts w:ascii="Times New Roman" w:eastAsia="Times New Roman" w:hAnsi="Times New Roman" w:cs="Times New Roman"/>
+          <w:color w:val="444444"/>
+          <w:sz w:val="28"/>
+          <w:szCs w:val="28"/>
+        </w:rPr>
+        <w:t xml:space="preserve"> phần tử của tập hợp, ví dụ như: lấy phần tử phía trước, lấy phần tử đầu tiên, kiểm tra vị trí hiện tại, kiểm tra vị trí cuối cùng, …</w:t>
       </w:r>
       <w:r>
         <w:rPr>
@@ -552,7 +699,61 @@
           <w:sz w:val="28"/>
           <w:szCs w:val="28"/>
         </w:rPr>
-        <w:t>Khai báo tập hợp và hàm để lấy con trỏ mảng. Kiểu dữ trả về phải trùng với kiểu dữ liệu của con trỏ mảng. Ta có thể khai báo các hàm tương tự nếu có nhiều nhóm con trỏ mảng khác nhau</w:t>
+        <w:t xml:space="preserve">Khai báo tập hợp và </w:t>
+      </w:r>
+      <w:r>
+        <w:rPr>
+          <w:rFonts w:ascii="Times New Roman" w:eastAsia="Times New Roman" w:hAnsi="Times New Roman" w:cs="Times New Roman"/>
+          <w:color w:val="444444"/>
+          <w:sz w:val="28"/>
+          <w:szCs w:val="28"/>
+        </w:rPr>
+        <w:t>phương thức</w:t>
+      </w:r>
+      <w:r>
+        <w:rPr>
+          <w:rFonts w:ascii="Times New Roman" w:eastAsia="Times New Roman" w:hAnsi="Times New Roman" w:cs="Times New Roman"/>
+          <w:color w:val="444444"/>
+          <w:sz w:val="28"/>
+          <w:szCs w:val="28"/>
+        </w:rPr>
+        <w:t xml:space="preserve"> để lấy con trỏ mảng.</w:t>
+      </w:r>
+      <w:r>
+        <w:rPr>
+          <w:rFonts w:ascii="Times New Roman" w:eastAsia="Times New Roman" w:hAnsi="Times New Roman" w:cs="Times New Roman"/>
+          <w:color w:val="444444"/>
+          <w:sz w:val="28"/>
+          <w:szCs w:val="28"/>
+        </w:rPr>
+        <w:t xml:space="preserve"> Mỗi lớp tập hợp phải có có cách để người sử dụng lấy được con trỏ mảng khi cần truy xuất phần tử của tập hợp. </w:t>
+      </w:r>
+      <w:r>
+        <w:rPr>
+          <w:rFonts w:ascii="Times New Roman" w:eastAsia="Times New Roman" w:hAnsi="Times New Roman" w:cs="Times New Roman"/>
+          <w:color w:val="444444"/>
+          <w:sz w:val="28"/>
+          <w:szCs w:val="28"/>
+        </w:rPr>
+        <w:t>Kiểu</w:t>
+      </w:r>
+      <w:r>
+        <w:rPr>
+          <w:rFonts w:ascii="Times New Roman" w:eastAsia="Times New Roman" w:hAnsi="Times New Roman" w:cs="Times New Roman"/>
+          <w:color w:val="444444"/>
+          <w:sz w:val="28"/>
+          <w:szCs w:val="28"/>
+        </w:rPr>
+        <w:t xml:space="preserve"> dữ liệu của hàm lấy con trỏ</w:t>
+      </w:r>
+      <w:r>
+        <w:rPr>
+          <w:rFonts w:ascii="Times New Roman" w:eastAsia="Times New Roman" w:hAnsi="Times New Roman" w:cs="Times New Roman"/>
+          <w:color w:val="444444"/>
+          <w:sz w:val="28"/>
+          <w:szCs w:val="28"/>
+        </w:rPr>
+        <w:t xml:space="preserve"> trả về phải trùng với kiểu dữ liệu của con trỏ mảng. Ta có thể khai báo các hàm tương tự nếu có nhiều nhóm con trỏ mảng khác nhau</w:t>
       </w:r>
       <w:r>
         <w:rPr>
@@ -586,25 +787,43 @@
           <w:sz w:val="28"/>
           <w:szCs w:val="28"/>
         </w:rPr>
-        <w:t xml:space="preserve">Cài đặt lớp con trỏ mảng cố định cho tập hợp mà bạn muốn truy xuất bằng con trỏ mảng. Một đối tượng của con trỏ mảng phải được liên kết với duy nhất một đối tượng tập hợp. Mối liên kết thường được thiết lập bằng hàm </w:t>
-      </w:r>
-      <w:r>
-        <w:rPr>
-          <w:rFonts w:ascii="Times New Roman" w:eastAsia="Times New Roman" w:hAnsi="Times New Roman" w:cs="Times New Roman"/>
-          <w:color w:val="444444"/>
-          <w:sz w:val="28"/>
-          <w:szCs w:val="28"/>
-        </w:rPr>
-        <w:t>khởi tạo</w:t>
-      </w:r>
-      <w:r>
-        <w:rPr>
-          <w:rFonts w:ascii="Times New Roman" w:eastAsia="Times New Roman" w:hAnsi="Times New Roman" w:cs="Times New Roman"/>
-          <w:color w:val="444444"/>
-          <w:sz w:val="28"/>
-          <w:szCs w:val="28"/>
-        </w:rPr>
-        <w:t xml:space="preserve"> của con trỏ mảng</w:t>
+        <w:t xml:space="preserve">Con trỏ mảng và đối tượng tập hợp phải được liên kết một cách cố định. Con trỏ mảng có </w:t>
+      </w:r>
+      <w:r>
+        <w:rPr>
+          <w:rFonts w:ascii="Times New Roman" w:eastAsia="Times New Roman" w:hAnsi="Times New Roman" w:cs="Times New Roman"/>
+          <w:color w:val="444444"/>
+          <w:sz w:val="28"/>
+          <w:szCs w:val="28"/>
+        </w:rPr>
+        <w:t xml:space="preserve">thuộc tính </w:t>
+      </w:r>
+      <w:r>
+        <w:rPr>
+          <w:rFonts w:ascii="Times New Roman" w:eastAsia="Times New Roman" w:hAnsi="Times New Roman" w:cs="Times New Roman"/>
+          <w:color w:val="444444"/>
+          <w:sz w:val="28"/>
+          <w:szCs w:val="28"/>
+        </w:rPr>
+        <w:t xml:space="preserve">để lưu tập hợp và trạng thái truy xuất hiện tại, các  </w:t>
+      </w:r>
+      <w:r>
+        <w:rPr>
+          <w:rFonts w:ascii="Times New Roman" w:eastAsia="Times New Roman" w:hAnsi="Times New Roman" w:cs="Times New Roman"/>
+          <w:color w:val="444444"/>
+          <w:sz w:val="28"/>
+          <w:szCs w:val="28"/>
+        </w:rPr>
+        <w:t>thuộc tính này phải được khởi tạo ngay khi ngay khi khai báo một đối tượng con trỏ mảng, hàm khởi tạo của con trỏ mảng chỉ nhận đối tượng tập hợp</w:t>
+      </w:r>
+      <w:r>
+        <w:rPr>
+          <w:rFonts w:ascii="Times New Roman" w:eastAsia="Times New Roman" w:hAnsi="Times New Roman" w:cs="Times New Roman"/>
+          <w:color w:val="444444"/>
+          <w:sz w:val="28"/>
+          <w:szCs w:val="28"/>
+        </w:rPr>
+        <w:t xml:space="preserve"> để tạo lập liên kết</w:t>
       </w:r>
       <w:r>
         <w:rPr>
@@ -614,6 +833,26 @@
           <w:szCs w:val="28"/>
         </w:rPr>
         <w:t>.</w:t>
+      </w:r>
+      <w:r>
+        <w:rPr>
+          <w:rFonts w:ascii="Times New Roman" w:eastAsia="Times New Roman" w:hAnsi="Times New Roman" w:cs="Times New Roman"/>
+          <w:color w:val="444444"/>
+          <w:sz w:val="28"/>
+          <w:szCs w:val="28"/>
+        </w:rPr>
+        <w:t xml:space="preserve"> Một con trỏ mảng chỉ liên kết với một đối tượng tập hợp trong suốt vòng đời của nó</w:t>
+      </w:r>
+      <w:bookmarkStart w:id="0" w:name="_GoBack"/>
+      <w:bookmarkEnd w:id="0"/>
+      <w:r>
+        <w:rPr>
+          <w:rFonts w:ascii="Times New Roman" w:eastAsia="Times New Roman" w:hAnsi="Times New Roman" w:cs="Times New Roman"/>
+          <w:color w:val="444444"/>
+          <w:sz w:val="28"/>
+          <w:szCs w:val="28"/>
+        </w:rPr>
+        <w:t xml:space="preserve"> </w:t>
       </w:r>
     </w:p>
     <w:p>
@@ -638,7 +877,7 @@
           <w:sz w:val="28"/>
           <w:szCs w:val="28"/>
         </w:rPr>
-        <w:t>Cài đặt giao diện tập hợp trong lớp tập hợp. Mỗi lớp tập hợp nên cung cấp cho người dùng một lối tắt để tạo con trỏ mảng, được thiết kế riêng cho từng lớp tập hợp. Đối tượng tập hợp phải truyền chính nó vào hàm khởi tạo của con trỏ mảng đẻ thiết lập liên kết giữa hai đối tượng</w:t>
+        <w:t>Thay thế toàn bộ code truy xuất của người dùng bằng các con trỏ mảng. Người dùng sẽ lấy con trỏ mảng mới mỗi khi cần truy xuất các phần tử của tập hợp</w:t>
       </w:r>
       <w:r>
         <w:rPr>
@@ -672,7 +911,106 @@
           <w:sz w:val="28"/>
           <w:szCs w:val="28"/>
         </w:rPr>
-        <w:t>Thay thế toàn bộ code truy xuất của người dùng bằng các con trỏ mảng. Người dùng sẽ lấy con trỏ mảng mới mỗi khi cần truy xuất các phần tử của tập hợp</w:t>
+        <w:t>Có thể kết hợp s</w:t>
+      </w:r>
+      <w:r>
+        <w:rPr>
+          <w:rFonts w:ascii="Times New Roman" w:eastAsia="Times New Roman" w:hAnsi="Times New Roman" w:cs="Times New Roman"/>
+          <w:color w:val="444444"/>
+          <w:sz w:val="28"/>
+          <w:szCs w:val="28"/>
+        </w:rPr>
+        <w:t xml:space="preserve">ử dụng phương pháp nhà máy </w:t>
+      </w:r>
+      <w:r>
+        <w:rPr>
+          <w:rFonts w:ascii="Times New Roman" w:eastAsia="Times New Roman" w:hAnsi="Times New Roman" w:cs="Times New Roman"/>
+          <w:color w:val="444444"/>
+          <w:sz w:val="28"/>
+          <w:szCs w:val="28"/>
+        </w:rPr>
+        <w:t>cho phép người</w:t>
+      </w:r>
+      <w:r>
+        <w:rPr>
+          <w:rFonts w:ascii="Times New Roman" w:eastAsia="Times New Roman" w:hAnsi="Times New Roman" w:cs="Times New Roman"/>
+          <w:color w:val="444444"/>
+          <w:sz w:val="28"/>
+          <w:szCs w:val="28"/>
+        </w:rPr>
+        <w:t xml:space="preserve"> sử dụng tạo nhiều</w:t>
+      </w:r>
+      <w:r>
+        <w:rPr>
+          <w:rFonts w:ascii="Times New Roman" w:eastAsia="Times New Roman" w:hAnsi="Times New Roman" w:cs="Times New Roman"/>
+          <w:color w:val="444444"/>
+          <w:sz w:val="28"/>
+          <w:szCs w:val="28"/>
+        </w:rPr>
+        <w:t xml:space="preserve"> </w:t>
+      </w:r>
+      <w:r>
+        <w:rPr>
+          <w:rFonts w:ascii="Times New Roman" w:eastAsia="Times New Roman" w:hAnsi="Times New Roman" w:cs="Times New Roman"/>
+          <w:color w:val="444444"/>
+          <w:sz w:val="28"/>
+          <w:szCs w:val="28"/>
+        </w:rPr>
+        <w:t xml:space="preserve">kiểu </w:t>
+      </w:r>
+      <w:r>
+        <w:rPr>
+          <w:rFonts w:ascii="Times New Roman" w:eastAsia="Times New Roman" w:hAnsi="Times New Roman" w:cs="Times New Roman"/>
+          <w:color w:val="444444"/>
+          <w:sz w:val="28"/>
+          <w:szCs w:val="28"/>
+        </w:rPr>
+        <w:t xml:space="preserve">con trỏ mảng thích hợp cho </w:t>
+      </w:r>
+      <w:r>
+        <w:rPr>
+          <w:rFonts w:ascii="Times New Roman" w:eastAsia="Times New Roman" w:hAnsi="Times New Roman" w:cs="Times New Roman"/>
+          <w:color w:val="444444"/>
+          <w:sz w:val="28"/>
+          <w:szCs w:val="28"/>
+        </w:rPr>
+        <w:t>nhiều</w:t>
+      </w:r>
+      <w:r>
+        <w:rPr>
+          <w:rFonts w:ascii="Times New Roman" w:eastAsia="Times New Roman" w:hAnsi="Times New Roman" w:cs="Times New Roman"/>
+          <w:color w:val="444444"/>
+          <w:sz w:val="28"/>
+          <w:szCs w:val="28"/>
+        </w:rPr>
+        <w:t xml:space="preserve"> </w:t>
+      </w:r>
+      <w:r>
+        <w:rPr>
+          <w:rFonts w:ascii="Times New Roman" w:eastAsia="Times New Roman" w:hAnsi="Times New Roman" w:cs="Times New Roman"/>
+          <w:color w:val="444444"/>
+          <w:sz w:val="28"/>
+          <w:szCs w:val="28"/>
+        </w:rPr>
+        <w:t>lớp</w:t>
+      </w:r>
+      <w:r>
+        <w:rPr>
+          <w:rFonts w:ascii="Times New Roman" w:eastAsia="Times New Roman" w:hAnsi="Times New Roman" w:cs="Times New Roman"/>
+          <w:color w:val="444444"/>
+          <w:sz w:val="28"/>
+          <w:szCs w:val="28"/>
+        </w:rPr>
+        <w:t xml:space="preserve"> tập hợp </w:t>
+      </w:r>
+      <w:r>
+        <w:rPr>
+          <w:rFonts w:ascii="Times New Roman" w:eastAsia="Times New Roman" w:hAnsi="Times New Roman" w:cs="Times New Roman"/>
+          <w:color w:val="444444"/>
+          <w:sz w:val="28"/>
+          <w:szCs w:val="28"/>
+        </w:rPr>
+        <w:t>khác nhau</w:t>
       </w:r>
       <w:r>
         <w:rPr>
@@ -682,40 +1020,6 @@
           <w:szCs w:val="28"/>
         </w:rPr>
         <w:t>.</w:t>
-      </w:r>
-    </w:p>
-    <w:p>
-      <w:pPr>
-        <w:pStyle w:val="ListParagraph"/>
-        <w:numPr>
-          <w:ilvl w:val="0"/>
-          <w:numId w:val="4"/>
-        </w:numPr>
-        <w:ind w:left="720"/>
-        <w:rPr>
-          <w:rFonts w:ascii="Times New Roman" w:eastAsia="Times New Roman" w:hAnsi="Times New Roman" w:cs="Times New Roman"/>
-          <w:color w:val="444444"/>
-          <w:sz w:val="28"/>
-          <w:szCs w:val="28"/>
-        </w:rPr>
-      </w:pPr>
-      <w:r>
-        <w:rPr>
-          <w:rFonts w:ascii="Times New Roman" w:eastAsia="Times New Roman" w:hAnsi="Times New Roman" w:cs="Times New Roman"/>
-          <w:color w:val="444444"/>
-          <w:sz w:val="28"/>
-          <w:szCs w:val="28"/>
-        </w:rPr>
-        <w:t xml:space="preserve">Sử dụng phương pháp nhà máy </w:t>
-      </w:r>
-      <w:r>
-        <w:rPr>
-          <w:rFonts w:ascii="Times New Roman" w:eastAsia="Times New Roman" w:hAnsi="Times New Roman" w:cs="Times New Roman"/>
-          <w:color w:val="444444"/>
-          <w:sz w:val="28"/>
-          <w:szCs w:val="28"/>
-        </w:rPr>
-        <w:t>cho phép người người tạo một con trỏ mảng thích hợp cho từng tập hợp</w:t>
       </w:r>
     </w:p>
     <w:p>
@@ -821,8 +1125,6 @@
         <w:r>
           <w:t>Tham khảo</w:t>
         </w:r>
-        <w:bookmarkStart w:id="0" w:name="_GoBack"/>
-        <w:bookmarkEnd w:id="0"/>
       </w:p>
       <w:sdt>
         <w:sdtPr>
@@ -2316,7 +2618,7 @@
 </file>
 
 <file path=customXml/itemProps1.xml><?xml version="1.0" encoding="utf-8"?>
-<ds:datastoreItem xmlns:ds="http://schemas.openxmlformats.org/officeDocument/2006/customXml" ds:itemID="{47543733-F557-4CDB-80A8-51E35275F95C}">
+<ds:datastoreItem xmlns:ds="http://schemas.openxmlformats.org/officeDocument/2006/customXml" ds:itemID="{0F1D9469-3284-42D8-9C66-FB49961EC483}">
   <ds:schemaRefs>
     <ds:schemaRef ds:uri="http://schemas.openxmlformats.org/officeDocument/2006/bibliography"/>
   </ds:schemaRefs>

</xml_diff>

<commit_message>
Update cTrain & Add cWood
</commit_message>
<xml_diff>
--- a/Iterator/Iterator_Vie.docx
+++ b/Iterator/Iterator_Vie.docx
@@ -726,7 +726,27 @@
           <w:sz w:val="28"/>
           <w:szCs w:val="28"/>
         </w:rPr>
-        <w:t xml:space="preserve"> Mỗi lớp tập hợp phải có có cách để người sử dụng lấy được con trỏ mảng khi cần truy xuất phần tử của tập hợp. </w:t>
+        <w:t xml:space="preserve"> Mỗi lớp tập hợp phải có </w:t>
+      </w:r>
+      <w:r>
+        <w:rPr>
+          <w:rFonts w:ascii="Times New Roman" w:eastAsia="Times New Roman" w:hAnsi="Times New Roman" w:cs="Times New Roman"/>
+          <w:color w:val="444444"/>
+          <w:sz w:val="28"/>
+          <w:szCs w:val="28"/>
+        </w:rPr>
+        <w:tab/>
+      </w:r>
+      <w:bookmarkStart w:id="0" w:name="_GoBack"/>
+      <w:bookmarkEnd w:id="0"/>
+      <w:r>
+        <w:rPr>
+          <w:rFonts w:ascii="Times New Roman" w:eastAsia="Times New Roman" w:hAnsi="Times New Roman" w:cs="Times New Roman"/>
+          <w:color w:val="444444"/>
+          <w:sz w:val="28"/>
+          <w:szCs w:val="28"/>
+        </w:rPr>
+        <w:t xml:space="preserve">cách để người sử dụng lấy được con trỏ mảng khi cần truy xuất phần tử của tập hợp. </w:t>
       </w:r>
       <w:r>
         <w:rPr>
@@ -841,18 +861,7 @@
           <w:sz w:val="28"/>
           <w:szCs w:val="28"/>
         </w:rPr>
-        <w:t xml:space="preserve"> Một con trỏ mảng chỉ liên kết với một đối tượng tập hợp trong suốt vòng đời của nó</w:t>
-      </w:r>
-      <w:bookmarkStart w:id="0" w:name="_GoBack"/>
-      <w:bookmarkEnd w:id="0"/>
-      <w:r>
-        <w:rPr>
-          <w:rFonts w:ascii="Times New Roman" w:eastAsia="Times New Roman" w:hAnsi="Times New Roman" w:cs="Times New Roman"/>
-          <w:color w:val="444444"/>
-          <w:sz w:val="28"/>
-          <w:szCs w:val="28"/>
-        </w:rPr>
-        <w:t xml:space="preserve"> </w:t>
+        <w:t xml:space="preserve"> Một con trỏ mảng chỉ liên kết với một đối tượng tập hợp trong suốt vòng đời của nó </w:t>
       </w:r>
     </w:p>
     <w:p>
@@ -2618,7 +2627,7 @@
 </file>
 
 <file path=customXml/itemProps1.xml><?xml version="1.0" encoding="utf-8"?>
-<ds:datastoreItem xmlns:ds="http://schemas.openxmlformats.org/officeDocument/2006/customXml" ds:itemID="{0F1D9469-3284-42D8-9C66-FB49961EC483}">
+<ds:datastoreItem xmlns:ds="http://schemas.openxmlformats.org/officeDocument/2006/customXml" ds:itemID="{FB28F837-E64C-4E08-A5FA-F3C8C0B48CD1}">
   <ds:schemaRefs>
     <ds:schemaRef ds:uri="http://schemas.openxmlformats.org/officeDocument/2006/bibliography"/>
   </ds:schemaRefs>

</xml_diff>